<commit_message>
ajuste tabela user - user_id
</commit_message>
<xml_diff>
--- a/docs/Documentação Rock Your Business.docx
+++ b/docs/Documentação Rock Your Business.docx
@@ -57,11 +57,19 @@
       <w:pPr>
         <w:rPr>
           <w:rFonts w:ascii="Montserrat" w:hAnsi="Montserrat"/>
-        </w:rPr>
-      </w:pPr>
-      <w:r>
-        <w:rPr>
-          <w:rFonts w:ascii="Montserrat" w:hAnsi="Montserrat"/>
+          <w:b/>
+          <w:bCs/>
+          <w:sz w:val="32"/>
+          <w:szCs w:val="32"/>
+        </w:rPr>
+      </w:pPr>
+      <w:r>
+        <w:rPr>
+          <w:rFonts w:ascii="Montserrat" w:hAnsi="Montserrat"/>
+          <w:b/>
+          <w:bCs/>
+          <w:sz w:val="32"/>
+          <w:szCs w:val="32"/>
         </w:rPr>
         <w:t>01 – Responsividade</w:t>
       </w:r>
@@ -792,6 +800,1072 @@
           <w14:ligatures w14:val="none"/>
         </w:rPr>
         <w:t>Utilizado para desktops muito grandes.</w:t>
+      </w:r>
+    </w:p>
+    <w:p>
+      <w:pPr>
+        <w:rPr>
+          <w:rFonts w:ascii="Montserrat" w:hAnsi="Montserrat"/>
+        </w:rPr>
+      </w:pPr>
+    </w:p>
+    <w:p>
+      <w:pPr>
+        <w:ind w:left="1416" w:hanging="1416"/>
+        <w:rPr>
+          <w:rFonts w:ascii="Montserrat" w:hAnsi="Montserrat"/>
+          <w:b/>
+          <w:bCs/>
+          <w:sz w:val="32"/>
+          <w:szCs w:val="32"/>
+        </w:rPr>
+      </w:pPr>
+      <w:r>
+        <w:rPr>
+          <w:rFonts w:ascii="Montserrat" w:hAnsi="Montserrat"/>
+          <w:b/>
+          <w:bCs/>
+          <w:sz w:val="32"/>
+          <w:szCs w:val="32"/>
+        </w:rPr>
+        <w:t>02 - Banco de Dados: tabela de cadastro usuário</w:t>
+      </w:r>
+    </w:p>
+    <w:p>
+      <w:pPr>
+        <w:rPr>
+          <w:rFonts w:ascii="Montserrat" w:hAnsi="Montserrat"/>
+        </w:rPr>
+      </w:pPr>
+    </w:p>
+    <w:p>
+      <w:pPr>
+        <w:rPr>
+          <w:rFonts w:ascii="Montserrat" w:hAnsi="Montserrat"/>
+          <w:lang w:val="en-US"/>
+        </w:rPr>
+      </w:pPr>
+      <w:r>
+        <w:rPr>
+          <w:rFonts w:ascii="Montserrat" w:hAnsi="Montserrat"/>
+          <w:lang w:val="en-US"/>
+        </w:rPr>
+        <w:t>CREATE DATABASE</w:t>
+      </w:r>
+      <w:r>
+        <w:rPr>
+          <w:rFonts w:ascii="Montserrat" w:hAnsi="Montserrat"/>
+          <w:lang w:val="en-US"/>
+        </w:rPr>
+        <w:t xml:space="preserve"> </w:t>
+      </w:r>
+      <w:proofErr w:type="gramStart"/>
+      <w:r>
+        <w:rPr>
+          <w:rFonts w:ascii="Montserrat" w:hAnsi="Montserrat"/>
+          <w:lang w:val="en-US"/>
+        </w:rPr>
+        <w:t>rock</w:t>
+      </w:r>
+      <w:r>
+        <w:rPr>
+          <w:rFonts w:ascii="Montserrat" w:hAnsi="Montserrat"/>
+          <w:lang w:val="en-US"/>
+        </w:rPr>
+        <w:t>;</w:t>
+      </w:r>
+      <w:proofErr w:type="gramEnd"/>
+    </w:p>
+    <w:p>
+      <w:pPr>
+        <w:rPr>
+          <w:rFonts w:ascii="Montserrat" w:hAnsi="Montserrat"/>
+          <w:lang w:val="en-US"/>
+        </w:rPr>
+      </w:pPr>
+    </w:p>
+    <w:p>
+      <w:pPr>
+        <w:rPr>
+          <w:rFonts w:ascii="Montserrat" w:hAnsi="Montserrat"/>
+          <w:lang w:val="en-US"/>
+        </w:rPr>
+      </w:pPr>
+      <w:r>
+        <w:rPr>
+          <w:rFonts w:ascii="Montserrat" w:hAnsi="Montserrat"/>
+          <w:lang w:val="en-US"/>
+        </w:rPr>
+        <w:t>USE</w:t>
+      </w:r>
+      <w:r>
+        <w:rPr>
+          <w:rFonts w:ascii="Montserrat" w:hAnsi="Montserrat"/>
+          <w:lang w:val="en-US"/>
+        </w:rPr>
+        <w:t xml:space="preserve"> </w:t>
+      </w:r>
+      <w:proofErr w:type="gramStart"/>
+      <w:r>
+        <w:rPr>
+          <w:rFonts w:ascii="Montserrat" w:hAnsi="Montserrat"/>
+          <w:lang w:val="en-US"/>
+        </w:rPr>
+        <w:t>rock</w:t>
+      </w:r>
+      <w:r>
+        <w:rPr>
+          <w:rFonts w:ascii="Montserrat" w:hAnsi="Montserrat"/>
+          <w:lang w:val="en-US"/>
+        </w:rPr>
+        <w:t>;</w:t>
+      </w:r>
+      <w:proofErr w:type="gramEnd"/>
+    </w:p>
+    <w:p>
+      <w:pPr>
+        <w:rPr>
+          <w:rFonts w:ascii="Montserrat" w:hAnsi="Montserrat"/>
+          <w:lang w:val="en-US"/>
+        </w:rPr>
+      </w:pPr>
+    </w:p>
+    <w:p>
+      <w:pPr>
+        <w:rPr>
+          <w:rFonts w:ascii="Montserrat" w:hAnsi="Montserrat"/>
+          <w:lang w:val="en-US"/>
+        </w:rPr>
+      </w:pPr>
+      <w:r>
+        <w:rPr>
+          <w:rStyle w:val="hljs-keyword"/>
+          <w:rFonts w:ascii="Montserrat" w:hAnsi="Montserrat"/>
+          <w:lang w:val="en-US"/>
+        </w:rPr>
+        <w:t>CREATE</w:t>
+      </w:r>
+      <w:r>
+        <w:rPr>
+          <w:rFonts w:ascii="Montserrat" w:hAnsi="Montserrat"/>
+          <w:lang w:val="en-US"/>
+        </w:rPr>
+        <w:t xml:space="preserve"> </w:t>
+      </w:r>
+      <w:r>
+        <w:rPr>
+          <w:rStyle w:val="hljs-keyword"/>
+          <w:rFonts w:ascii="Montserrat" w:hAnsi="Montserrat"/>
+          <w:lang w:val="en-US"/>
+        </w:rPr>
+        <w:t>TABLE</w:t>
+      </w:r>
+      <w:r>
+        <w:rPr>
+          <w:rFonts w:ascii="Montserrat" w:hAnsi="Montserrat"/>
+          <w:lang w:val="en-US"/>
+        </w:rPr>
+        <w:t xml:space="preserve"> users </w:t>
+      </w:r>
+      <w:proofErr w:type="gramStart"/>
+      <w:r>
+        <w:rPr>
+          <w:rFonts w:ascii="Montserrat" w:hAnsi="Montserrat"/>
+          <w:lang w:val="en-US"/>
+        </w:rPr>
+        <w:t>( id</w:t>
+      </w:r>
+      <w:proofErr w:type="gramEnd"/>
+      <w:r>
+        <w:rPr>
+          <w:rFonts w:ascii="Montserrat" w:hAnsi="Montserrat"/>
+          <w:lang w:val="en-US"/>
+        </w:rPr>
+        <w:t xml:space="preserve"> </w:t>
+      </w:r>
+      <w:r>
+        <w:rPr>
+          <w:rStyle w:val="hljs-type"/>
+          <w:rFonts w:ascii="Montserrat" w:hAnsi="Montserrat"/>
+          <w:lang w:val="en-US"/>
+        </w:rPr>
+        <w:t>INT</w:t>
+      </w:r>
+      <w:r>
+        <w:rPr>
+          <w:rFonts w:ascii="Montserrat" w:hAnsi="Montserrat"/>
+          <w:lang w:val="en-US"/>
+        </w:rPr>
+        <w:t xml:space="preserve"> AUTO_INCREMENT </w:t>
+      </w:r>
+      <w:r>
+        <w:rPr>
+          <w:rStyle w:val="hljs-keyword"/>
+          <w:rFonts w:ascii="Montserrat" w:hAnsi="Montserrat"/>
+          <w:lang w:val="en-US"/>
+        </w:rPr>
+        <w:t>PRIMARY</w:t>
+      </w:r>
+      <w:r>
+        <w:rPr>
+          <w:rFonts w:ascii="Montserrat" w:hAnsi="Montserrat"/>
+          <w:lang w:val="en-US"/>
+        </w:rPr>
+        <w:t xml:space="preserve"> KEY, </w:t>
+      </w:r>
+      <w:proofErr w:type="spellStart"/>
+      <w:r>
+        <w:rPr>
+          <w:rFonts w:ascii="Montserrat" w:hAnsi="Montserrat"/>
+          <w:lang w:val="en-US"/>
+        </w:rPr>
+        <w:t>nome</w:t>
+      </w:r>
+      <w:proofErr w:type="spellEnd"/>
+      <w:r>
+        <w:rPr>
+          <w:rFonts w:ascii="Montserrat" w:hAnsi="Montserrat"/>
+          <w:lang w:val="en-US"/>
+        </w:rPr>
+        <w:t xml:space="preserve"> </w:t>
+      </w:r>
+      <w:r>
+        <w:rPr>
+          <w:rStyle w:val="hljs-type"/>
+          <w:rFonts w:ascii="Montserrat" w:hAnsi="Montserrat"/>
+          <w:lang w:val="en-US"/>
+        </w:rPr>
+        <w:t>VARCHAR</w:t>
+      </w:r>
+      <w:r>
+        <w:rPr>
+          <w:rFonts w:ascii="Montserrat" w:hAnsi="Montserrat"/>
+          <w:lang w:val="en-US"/>
+        </w:rPr>
+        <w:t>(</w:t>
+      </w:r>
+      <w:r>
+        <w:rPr>
+          <w:rStyle w:val="hljs-number"/>
+          <w:rFonts w:ascii="Montserrat" w:hAnsi="Montserrat"/>
+          <w:lang w:val="en-US"/>
+        </w:rPr>
+        <w:t>255</w:t>
+      </w:r>
+      <w:r>
+        <w:rPr>
+          <w:rFonts w:ascii="Montserrat" w:hAnsi="Montserrat"/>
+          <w:lang w:val="en-US"/>
+        </w:rPr>
+        <w:t xml:space="preserve">) </w:t>
+      </w:r>
+      <w:r>
+        <w:rPr>
+          <w:rStyle w:val="hljs-keyword"/>
+          <w:rFonts w:ascii="Montserrat" w:hAnsi="Montserrat"/>
+          <w:lang w:val="en-US"/>
+        </w:rPr>
+        <w:t>NOT</w:t>
+      </w:r>
+      <w:r>
+        <w:rPr>
+          <w:rFonts w:ascii="Montserrat" w:hAnsi="Montserrat"/>
+          <w:lang w:val="en-US"/>
+        </w:rPr>
+        <w:t xml:space="preserve"> </w:t>
+      </w:r>
+      <w:r>
+        <w:rPr>
+          <w:rStyle w:val="hljs-keyword"/>
+          <w:rFonts w:ascii="Montserrat" w:hAnsi="Montserrat"/>
+          <w:lang w:val="en-US"/>
+        </w:rPr>
+        <w:t>NULL</w:t>
+      </w:r>
+      <w:r>
+        <w:rPr>
+          <w:rFonts w:ascii="Montserrat" w:hAnsi="Montserrat"/>
+          <w:lang w:val="en-US"/>
+        </w:rPr>
+        <w:t xml:space="preserve">, email </w:t>
+      </w:r>
+      <w:r>
+        <w:rPr>
+          <w:rStyle w:val="hljs-type"/>
+          <w:rFonts w:ascii="Montserrat" w:hAnsi="Montserrat"/>
+          <w:lang w:val="en-US"/>
+        </w:rPr>
+        <w:t>VARCHAR</w:t>
+      </w:r>
+      <w:r>
+        <w:rPr>
+          <w:rFonts w:ascii="Montserrat" w:hAnsi="Montserrat"/>
+          <w:lang w:val="en-US"/>
+        </w:rPr>
+        <w:t>(</w:t>
+      </w:r>
+      <w:r>
+        <w:rPr>
+          <w:rStyle w:val="hljs-number"/>
+          <w:rFonts w:ascii="Montserrat" w:hAnsi="Montserrat"/>
+          <w:lang w:val="en-US"/>
+        </w:rPr>
+        <w:t>255</w:t>
+      </w:r>
+      <w:r>
+        <w:rPr>
+          <w:rFonts w:ascii="Montserrat" w:hAnsi="Montserrat"/>
+          <w:lang w:val="en-US"/>
+        </w:rPr>
+        <w:t xml:space="preserve">) </w:t>
+      </w:r>
+      <w:r>
+        <w:rPr>
+          <w:rStyle w:val="hljs-keyword"/>
+          <w:rFonts w:ascii="Montserrat" w:hAnsi="Montserrat"/>
+          <w:lang w:val="en-US"/>
+        </w:rPr>
+        <w:t>NOT</w:t>
+      </w:r>
+      <w:r>
+        <w:rPr>
+          <w:rFonts w:ascii="Montserrat" w:hAnsi="Montserrat"/>
+          <w:lang w:val="en-US"/>
+        </w:rPr>
+        <w:t xml:space="preserve"> </w:t>
+      </w:r>
+      <w:r>
+        <w:rPr>
+          <w:rStyle w:val="hljs-keyword"/>
+          <w:rFonts w:ascii="Montserrat" w:hAnsi="Montserrat"/>
+          <w:lang w:val="en-US"/>
+        </w:rPr>
+        <w:t>NULL</w:t>
+      </w:r>
+      <w:r>
+        <w:rPr>
+          <w:rFonts w:ascii="Montserrat" w:hAnsi="Montserrat"/>
+          <w:lang w:val="en-US"/>
+        </w:rPr>
+        <w:t xml:space="preserve"> </w:t>
+      </w:r>
+      <w:r>
+        <w:rPr>
+          <w:rStyle w:val="hljs-keyword"/>
+          <w:rFonts w:ascii="Montserrat" w:hAnsi="Montserrat"/>
+          <w:lang w:val="en-US"/>
+        </w:rPr>
+        <w:t>UNIQUE</w:t>
+      </w:r>
+      <w:r>
+        <w:rPr>
+          <w:rFonts w:ascii="Montserrat" w:hAnsi="Montserrat"/>
+          <w:lang w:val="en-US"/>
+        </w:rPr>
+        <w:t xml:space="preserve">, password </w:t>
+      </w:r>
+      <w:r>
+        <w:rPr>
+          <w:rStyle w:val="hljs-type"/>
+          <w:rFonts w:ascii="Montserrat" w:hAnsi="Montserrat"/>
+          <w:lang w:val="en-US"/>
+        </w:rPr>
+        <w:t>VARCHAR</w:t>
+      </w:r>
+      <w:r>
+        <w:rPr>
+          <w:rFonts w:ascii="Montserrat" w:hAnsi="Montserrat"/>
+          <w:lang w:val="en-US"/>
+        </w:rPr>
+        <w:t>(</w:t>
+      </w:r>
+      <w:r>
+        <w:rPr>
+          <w:rStyle w:val="hljs-number"/>
+          <w:rFonts w:ascii="Montserrat" w:hAnsi="Montserrat"/>
+          <w:lang w:val="en-US"/>
+        </w:rPr>
+        <w:t>255</w:t>
+      </w:r>
+      <w:r>
+        <w:rPr>
+          <w:rFonts w:ascii="Montserrat" w:hAnsi="Montserrat"/>
+          <w:lang w:val="en-US"/>
+        </w:rPr>
+        <w:t xml:space="preserve">) </w:t>
+      </w:r>
+      <w:r>
+        <w:rPr>
+          <w:rStyle w:val="hljs-keyword"/>
+          <w:rFonts w:ascii="Montserrat" w:hAnsi="Montserrat"/>
+          <w:lang w:val="en-US"/>
+        </w:rPr>
+        <w:t>NOT</w:t>
+      </w:r>
+      <w:r>
+        <w:rPr>
+          <w:rFonts w:ascii="Montserrat" w:hAnsi="Montserrat"/>
+          <w:lang w:val="en-US"/>
+        </w:rPr>
+        <w:t xml:space="preserve"> </w:t>
+      </w:r>
+      <w:r>
+        <w:rPr>
+          <w:rStyle w:val="hljs-keyword"/>
+          <w:rFonts w:ascii="Montserrat" w:hAnsi="Montserrat"/>
+          <w:lang w:val="en-US"/>
+        </w:rPr>
+        <w:t>NULL</w:t>
+      </w:r>
+      <w:r>
+        <w:rPr>
+          <w:rFonts w:ascii="Montserrat" w:hAnsi="Montserrat"/>
+          <w:lang w:val="en-US"/>
+        </w:rPr>
+        <w:t xml:space="preserve">, </w:t>
+      </w:r>
+      <w:proofErr w:type="spellStart"/>
+      <w:r>
+        <w:rPr>
+          <w:rFonts w:ascii="Montserrat" w:hAnsi="Montserrat"/>
+          <w:lang w:val="en-US"/>
+        </w:rPr>
+        <w:t>data_cadastro</w:t>
+      </w:r>
+      <w:proofErr w:type="spellEnd"/>
+      <w:r>
+        <w:rPr>
+          <w:rFonts w:ascii="Montserrat" w:hAnsi="Montserrat"/>
+          <w:lang w:val="en-US"/>
+        </w:rPr>
+        <w:t xml:space="preserve"> </w:t>
+      </w:r>
+      <w:r>
+        <w:rPr>
+          <w:rStyle w:val="hljs-type"/>
+          <w:rFonts w:ascii="Montserrat" w:hAnsi="Montserrat"/>
+          <w:lang w:val="en-US"/>
+        </w:rPr>
+        <w:t>TIMESTAMP</w:t>
+      </w:r>
+      <w:r>
+        <w:rPr>
+          <w:rFonts w:ascii="Montserrat" w:hAnsi="Montserrat"/>
+          <w:lang w:val="en-US"/>
+        </w:rPr>
+        <w:t xml:space="preserve"> </w:t>
+      </w:r>
+      <w:r>
+        <w:rPr>
+          <w:rStyle w:val="hljs-keyword"/>
+          <w:rFonts w:ascii="Montserrat" w:hAnsi="Montserrat"/>
+          <w:lang w:val="en-US"/>
+        </w:rPr>
+        <w:t>DEFAULT</w:t>
+      </w:r>
+      <w:r>
+        <w:rPr>
+          <w:rFonts w:ascii="Montserrat" w:hAnsi="Montserrat"/>
+          <w:lang w:val="en-US"/>
+        </w:rPr>
+        <w:t xml:space="preserve"> </w:t>
+      </w:r>
+      <w:r>
+        <w:rPr>
+          <w:rStyle w:val="hljs-builtin"/>
+          <w:rFonts w:ascii="Montserrat" w:hAnsi="Montserrat"/>
+          <w:lang w:val="en-US"/>
+        </w:rPr>
+        <w:t>CURRENT_TIMESTAMP</w:t>
+      </w:r>
+      <w:r>
+        <w:rPr>
+          <w:rFonts w:ascii="Montserrat" w:hAnsi="Montserrat"/>
+          <w:lang w:val="en-US"/>
+        </w:rPr>
+        <w:t xml:space="preserve"> ););</w:t>
+      </w:r>
+    </w:p>
+    <w:p>
+      <w:pPr>
+        <w:rPr>
+          <w:rFonts w:ascii="Montserrat" w:hAnsi="Montserrat"/>
+          <w:lang w:val="en-US"/>
+        </w:rPr>
+      </w:pPr>
+    </w:p>
+    <w:p>
+      <w:pPr>
+        <w:rPr>
+          <w:rFonts w:ascii="Montserrat" w:hAnsi="Montserrat"/>
+          <w:lang w:val="en-US"/>
+        </w:rPr>
+      </w:pPr>
+    </w:p>
+    <w:p>
+      <w:pPr>
+        <w:rPr>
+          <w:rFonts w:ascii="Montserrat" w:hAnsi="Montserrat"/>
+          <w:sz w:val="32"/>
+          <w:szCs w:val="32"/>
+          <w:lang w:val="en-US"/>
+        </w:rPr>
+      </w:pPr>
+      <w:r>
+        <w:rPr>
+          <w:rFonts w:ascii="Montserrat" w:hAnsi="Montserrat"/>
+          <w:sz w:val="32"/>
+          <w:szCs w:val="32"/>
+          <w:lang w:val="en-US"/>
+        </w:rPr>
+        <w:t xml:space="preserve">03 – </w:t>
+      </w:r>
+      <w:proofErr w:type="spellStart"/>
+      <w:r>
+        <w:rPr>
+          <w:rFonts w:ascii="Montserrat" w:hAnsi="Montserrat"/>
+          <w:sz w:val="32"/>
+          <w:szCs w:val="32"/>
+          <w:lang w:val="en-US"/>
+        </w:rPr>
+        <w:t>Tarefas</w:t>
+      </w:r>
+      <w:proofErr w:type="spellEnd"/>
+    </w:p>
+    <w:p>
+      <w:pPr>
+        <w:rPr>
+          <w:rFonts w:ascii="Montserrat" w:hAnsi="Montserrat"/>
+          <w:lang w:val="en-US"/>
+        </w:rPr>
+      </w:pPr>
+    </w:p>
+    <w:p>
+      <w:pPr>
+        <w:rPr>
+          <w:rFonts w:ascii="Montserrat" w:eastAsia="Times New Roman" w:hAnsi="Montserrat" w:cs="Times New Roman"/>
+          <w:kern w:val="0"/>
+          <w:lang w:eastAsia="pt-BR"/>
+          <w14:ligatures w14:val="none"/>
+        </w:rPr>
+      </w:pPr>
+      <w:r>
+        <w:rPr>
+          <w:rFonts w:ascii="Montserrat" w:eastAsia="Times New Roman" w:hAnsi="Montserrat" w:cs="Times New Roman"/>
+          <w:b/>
+          <w:bCs/>
+          <w:kern w:val="0"/>
+          <w:lang w:eastAsia="pt-BR"/>
+          <w14:ligatures w14:val="none"/>
+        </w:rPr>
+        <w:t>Título</w:t>
+      </w:r>
+      <w:r>
+        <w:rPr>
+          <w:rFonts w:ascii="Montserrat" w:eastAsia="Times New Roman" w:hAnsi="Montserrat" w:cs="Times New Roman"/>
+          <w:kern w:val="0"/>
+          <w:lang w:eastAsia="pt-BR"/>
+          <w14:ligatures w14:val="none"/>
+        </w:rPr>
+        <w:t>: O título da tarefa (campo obrigatório).</w:t>
+      </w:r>
+    </w:p>
+    <w:p>
+      <w:pPr>
+        <w:rPr>
+          <w:rFonts w:ascii="Montserrat" w:eastAsia="Times New Roman" w:hAnsi="Montserrat" w:cs="Times New Roman"/>
+          <w:kern w:val="0"/>
+          <w:lang w:eastAsia="pt-BR"/>
+          <w14:ligatures w14:val="none"/>
+        </w:rPr>
+      </w:pPr>
+      <w:r>
+        <w:rPr>
+          <w:rFonts w:ascii="Montserrat" w:eastAsia="Times New Roman" w:hAnsi="Montserrat" w:cs="Times New Roman"/>
+          <w:b/>
+          <w:bCs/>
+          <w:kern w:val="0"/>
+          <w:lang w:eastAsia="pt-BR"/>
+          <w14:ligatures w14:val="none"/>
+        </w:rPr>
+        <w:t>Descrição</w:t>
+      </w:r>
+      <w:r>
+        <w:rPr>
+          <w:rFonts w:ascii="Montserrat" w:eastAsia="Times New Roman" w:hAnsi="Montserrat" w:cs="Times New Roman"/>
+          <w:kern w:val="0"/>
+          <w:lang w:eastAsia="pt-BR"/>
+          <w14:ligatures w14:val="none"/>
+        </w:rPr>
+        <w:t>: Uma descrição detalhada da tarefa.</w:t>
+      </w:r>
+    </w:p>
+    <w:p>
+      <w:pPr>
+        <w:rPr>
+          <w:rFonts w:ascii="Montserrat" w:eastAsia="Times New Roman" w:hAnsi="Montserrat" w:cs="Times New Roman"/>
+          <w:kern w:val="0"/>
+          <w:lang w:eastAsia="pt-BR"/>
+          <w14:ligatures w14:val="none"/>
+        </w:rPr>
+      </w:pPr>
+      <w:r>
+        <w:rPr>
+          <w:rFonts w:ascii="Montserrat" w:eastAsia="Times New Roman" w:hAnsi="Montserrat" w:cs="Times New Roman"/>
+          <w:b/>
+          <w:bCs/>
+          <w:kern w:val="0"/>
+          <w:lang w:eastAsia="pt-BR"/>
+          <w14:ligatures w14:val="none"/>
+        </w:rPr>
+        <w:t>Data de criação</w:t>
+      </w:r>
+      <w:r>
+        <w:rPr>
+          <w:rFonts w:ascii="Montserrat" w:eastAsia="Times New Roman" w:hAnsi="Montserrat" w:cs="Times New Roman"/>
+          <w:kern w:val="0"/>
+          <w:lang w:eastAsia="pt-BR"/>
+          <w14:ligatures w14:val="none"/>
+        </w:rPr>
+        <w:t>: A data em que a tarefa foi criada.</w:t>
+      </w:r>
+    </w:p>
+    <w:p>
+      <w:pPr>
+        <w:rPr>
+          <w:rFonts w:ascii="Montserrat" w:eastAsia="Times New Roman" w:hAnsi="Montserrat" w:cs="Times New Roman"/>
+          <w:kern w:val="0"/>
+          <w:lang w:eastAsia="pt-BR"/>
+          <w14:ligatures w14:val="none"/>
+        </w:rPr>
+      </w:pPr>
+      <w:r>
+        <w:rPr>
+          <w:rFonts w:ascii="Montserrat" w:eastAsia="Times New Roman" w:hAnsi="Montserrat" w:cs="Times New Roman"/>
+          <w:b/>
+          <w:bCs/>
+          <w:kern w:val="0"/>
+          <w:lang w:eastAsia="pt-BR"/>
+          <w14:ligatures w14:val="none"/>
+        </w:rPr>
+        <w:t>Data de conclusão</w:t>
+      </w:r>
+      <w:r>
+        <w:rPr>
+          <w:rFonts w:ascii="Montserrat" w:eastAsia="Times New Roman" w:hAnsi="Montserrat" w:cs="Times New Roman"/>
+          <w:kern w:val="0"/>
+          <w:lang w:eastAsia="pt-BR"/>
+          <w14:ligatures w14:val="none"/>
+        </w:rPr>
+        <w:t>: A data em que a tarefa deve ser concluída.</w:t>
+      </w:r>
+    </w:p>
+    <w:p>
+      <w:pPr>
+        <w:rPr>
+          <w:rFonts w:ascii="Montserrat" w:eastAsia="Times New Roman" w:hAnsi="Montserrat" w:cs="Times New Roman"/>
+          <w:kern w:val="0"/>
+          <w:lang w:eastAsia="pt-BR"/>
+          <w14:ligatures w14:val="none"/>
+        </w:rPr>
+      </w:pPr>
+      <w:r>
+        <w:rPr>
+          <w:rFonts w:ascii="Montserrat" w:eastAsia="Times New Roman" w:hAnsi="Montserrat" w:cs="Times New Roman"/>
+          <w:b/>
+          <w:bCs/>
+          <w:kern w:val="0"/>
+          <w:lang w:eastAsia="pt-BR"/>
+          <w14:ligatures w14:val="none"/>
+        </w:rPr>
+        <w:t>Status</w:t>
+      </w:r>
+      <w:r>
+        <w:rPr>
+          <w:rFonts w:ascii="Montserrat" w:eastAsia="Times New Roman" w:hAnsi="Montserrat" w:cs="Times New Roman"/>
+          <w:kern w:val="0"/>
+          <w:lang w:eastAsia="pt-BR"/>
+          <w14:ligatures w14:val="none"/>
+        </w:rPr>
+        <w:t>: O status da tarefa (</w:t>
+      </w:r>
+      <w:r>
+        <w:rPr>
+          <w:rFonts w:ascii="Montserrat" w:eastAsia="Times New Roman" w:hAnsi="Montserrat" w:cs="Times New Roman"/>
+          <w:kern w:val="0"/>
+          <w:lang w:eastAsia="pt-BR"/>
+          <w14:ligatures w14:val="none"/>
+        </w:rPr>
+        <w:t xml:space="preserve">não iniciada, em andamento, </w:t>
+      </w:r>
+      <w:r>
+        <w:rPr>
+          <w:rFonts w:ascii="Montserrat" w:eastAsia="Times New Roman" w:hAnsi="Montserrat" w:cs="Times New Roman"/>
+          <w:kern w:val="0"/>
+          <w:lang w:eastAsia="pt-BR"/>
+          <w14:ligatures w14:val="none"/>
+        </w:rPr>
+        <w:t>pendente,</w:t>
+      </w:r>
+      <w:r>
+        <w:rPr>
+          <w:rFonts w:ascii="Montserrat" w:eastAsia="Times New Roman" w:hAnsi="Montserrat" w:cs="Times New Roman"/>
+          <w:kern w:val="0"/>
+          <w:lang w:eastAsia="pt-BR"/>
+          <w14:ligatures w14:val="none"/>
+        </w:rPr>
+        <w:t xml:space="preserve"> </w:t>
+      </w:r>
+      <w:r>
+        <w:rPr>
+          <w:rFonts w:ascii="Montserrat" w:eastAsia="Times New Roman" w:hAnsi="Montserrat" w:cs="Times New Roman"/>
+          <w:kern w:val="0"/>
+          <w:lang w:eastAsia="pt-BR"/>
+          <w14:ligatures w14:val="none"/>
+        </w:rPr>
+        <w:t>concluída).</w:t>
+      </w:r>
+    </w:p>
+    <w:p>
+      <w:pPr>
+        <w:rPr>
+          <w:rFonts w:ascii="Montserrat" w:eastAsia="Times New Roman" w:hAnsi="Montserrat" w:cs="Times New Roman"/>
+          <w:kern w:val="0"/>
+          <w:lang w:eastAsia="pt-BR"/>
+          <w14:ligatures w14:val="none"/>
+        </w:rPr>
+      </w:pPr>
+      <w:r>
+        <w:rPr>
+          <w:rFonts w:ascii="Montserrat" w:eastAsia="Times New Roman" w:hAnsi="Montserrat" w:cs="Times New Roman"/>
+          <w:b/>
+          <w:bCs/>
+          <w:kern w:val="0"/>
+          <w:lang w:eastAsia="pt-BR"/>
+          <w14:ligatures w14:val="none"/>
+        </w:rPr>
+        <w:t>Prioridade</w:t>
+      </w:r>
+      <w:r>
+        <w:rPr>
+          <w:rFonts w:ascii="Montserrat" w:eastAsia="Times New Roman" w:hAnsi="Montserrat" w:cs="Times New Roman"/>
+          <w:kern w:val="0"/>
+          <w:lang w:eastAsia="pt-BR"/>
+          <w14:ligatures w14:val="none"/>
+        </w:rPr>
+        <w:t>: O nível de prioridade da tarefa (baixa, média, alta).</w:t>
+      </w:r>
+    </w:p>
+    <w:p>
+      <w:pPr>
+        <w:rPr>
+          <w:rFonts w:ascii="Montserrat" w:eastAsia="Times New Roman" w:hAnsi="Montserrat" w:cs="Times New Roman"/>
+          <w:kern w:val="0"/>
+          <w:lang w:eastAsia="pt-BR"/>
+          <w14:ligatures w14:val="none"/>
+        </w:rPr>
+      </w:pPr>
+      <w:r>
+        <w:rPr>
+          <w:rFonts w:ascii="Montserrat" w:eastAsia="Times New Roman" w:hAnsi="Montserrat" w:cs="Times New Roman"/>
+          <w:b/>
+          <w:bCs/>
+          <w:kern w:val="0"/>
+          <w:lang w:eastAsia="pt-BR"/>
+          <w14:ligatures w14:val="none"/>
+        </w:rPr>
+        <w:t>Projeto</w:t>
+      </w:r>
+      <w:r>
+        <w:rPr>
+          <w:rFonts w:ascii="Montserrat" w:eastAsia="Times New Roman" w:hAnsi="Montserrat" w:cs="Times New Roman"/>
+          <w:kern w:val="0"/>
+          <w:lang w:eastAsia="pt-BR"/>
+          <w14:ligatures w14:val="none"/>
+        </w:rPr>
+        <w:t xml:space="preserve">: </w:t>
+      </w:r>
+      <w:r>
+        <w:rPr>
+          <w:rFonts w:ascii="Montserrat" w:eastAsia="Times New Roman" w:hAnsi="Montserrat" w:cs="Times New Roman"/>
+          <w:kern w:val="0"/>
+          <w:lang w:eastAsia="pt-BR"/>
+          <w14:ligatures w14:val="none"/>
+        </w:rPr>
+        <w:t xml:space="preserve">conjunto de tarefas vinculadas a um </w:t>
+      </w:r>
+      <w:proofErr w:type="spellStart"/>
+      <w:r>
+        <w:rPr>
+          <w:rFonts w:ascii="Montserrat" w:eastAsia="Times New Roman" w:hAnsi="Montserrat" w:cs="Times New Roman"/>
+          <w:kern w:val="0"/>
+          <w:lang w:eastAsia="pt-BR"/>
+          <w14:ligatures w14:val="none"/>
+        </w:rPr>
+        <w:t>determindado</w:t>
+      </w:r>
+      <w:proofErr w:type="spellEnd"/>
+      <w:r>
+        <w:rPr>
+          <w:rFonts w:ascii="Montserrat" w:eastAsia="Times New Roman" w:hAnsi="Montserrat" w:cs="Times New Roman"/>
+          <w:kern w:val="0"/>
+          <w:lang w:eastAsia="pt-BR"/>
+          <w14:ligatures w14:val="none"/>
+        </w:rPr>
+        <w:t xml:space="preserve"> projeto</w:t>
+      </w:r>
+    </w:p>
+    <w:p>
+      <w:pPr>
+        <w:rPr>
+          <w:rFonts w:ascii="Montserrat" w:eastAsia="Times New Roman" w:hAnsi="Montserrat" w:cs="Times New Roman"/>
+          <w:kern w:val="0"/>
+          <w:lang w:eastAsia="pt-BR"/>
+          <w14:ligatures w14:val="none"/>
+        </w:rPr>
+      </w:pPr>
+      <w:r>
+        <w:rPr>
+          <w:rFonts w:ascii="Montserrat" w:eastAsia="Times New Roman" w:hAnsi="Montserrat" w:cs="Times New Roman"/>
+          <w:b/>
+          <w:bCs/>
+          <w:kern w:val="0"/>
+          <w:lang w:eastAsia="pt-BR"/>
+          <w14:ligatures w14:val="none"/>
+        </w:rPr>
+        <w:t>Responsável</w:t>
+      </w:r>
+      <w:r>
+        <w:rPr>
+          <w:rFonts w:ascii="Montserrat" w:eastAsia="Times New Roman" w:hAnsi="Montserrat" w:cs="Times New Roman"/>
+          <w:kern w:val="0"/>
+          <w:lang w:eastAsia="pt-BR"/>
+          <w14:ligatures w14:val="none"/>
+        </w:rPr>
+        <w:t>: A pessoa responsável pela tarefa (útil em um ambiente colaborativo).</w:t>
+      </w:r>
+    </w:p>
+    <w:p>
+      <w:pPr>
+        <w:rPr>
+          <w:rFonts w:ascii="Montserrat" w:eastAsia="Times New Roman" w:hAnsi="Montserrat" w:cs="Times New Roman"/>
+          <w:kern w:val="0"/>
+          <w:lang w:eastAsia="pt-BR"/>
+          <w14:ligatures w14:val="none"/>
+        </w:rPr>
+      </w:pPr>
+      <w:r>
+        <w:rPr>
+          <w:rFonts w:ascii="Montserrat" w:eastAsia="Times New Roman" w:hAnsi="Montserrat" w:cs="Times New Roman"/>
+          <w:b/>
+          <w:bCs/>
+          <w:kern w:val="0"/>
+          <w:lang w:eastAsia="pt-BR"/>
+          <w14:ligatures w14:val="none"/>
+        </w:rPr>
+        <w:t>Comentários</w:t>
+      </w:r>
+      <w:r>
+        <w:rPr>
+          <w:rFonts w:ascii="Montserrat" w:eastAsia="Times New Roman" w:hAnsi="Montserrat" w:cs="Times New Roman"/>
+          <w:kern w:val="0"/>
+          <w:lang w:eastAsia="pt-BR"/>
+          <w14:ligatures w14:val="none"/>
+        </w:rPr>
+        <w:t>: Área para adicionar notas ou comentários sobre a tarefa.</w:t>
+      </w:r>
+    </w:p>
+    <w:p>
+      <w:pPr>
+        <w:rPr>
+          <w:rFonts w:ascii="Montserrat" w:eastAsia="Times New Roman" w:hAnsi="Montserrat" w:cs="Times New Roman"/>
+          <w:kern w:val="0"/>
+          <w:lang w:eastAsia="pt-BR"/>
+          <w14:ligatures w14:val="none"/>
+        </w:rPr>
+      </w:pPr>
+      <w:r>
+        <w:rPr>
+          <w:rFonts w:ascii="Montserrat" w:eastAsia="Times New Roman" w:hAnsi="Montserrat" w:cs="Times New Roman"/>
+          <w:b/>
+          <w:bCs/>
+          <w:kern w:val="0"/>
+          <w:lang w:eastAsia="pt-BR"/>
+          <w14:ligatures w14:val="none"/>
+        </w:rPr>
+        <w:t>Etiqueta(s)</w:t>
+      </w:r>
+      <w:r>
+        <w:rPr>
+          <w:rFonts w:ascii="Montserrat" w:eastAsia="Times New Roman" w:hAnsi="Montserrat" w:cs="Times New Roman"/>
+          <w:kern w:val="0"/>
+          <w:lang w:eastAsia="pt-BR"/>
+          <w14:ligatures w14:val="none"/>
+        </w:rPr>
+        <w:t>: Palavras-chave ou etiquetas para organizar e filtrar tarefas.</w:t>
+      </w:r>
+    </w:p>
+    <w:p>
+      <w:pPr>
+        <w:rPr>
+          <w:rFonts w:ascii="Montserrat" w:eastAsia="Times New Roman" w:hAnsi="Montserrat" w:cs="Times New Roman"/>
+          <w:kern w:val="0"/>
+          <w:lang w:eastAsia="pt-BR"/>
+          <w14:ligatures w14:val="none"/>
+        </w:rPr>
+      </w:pPr>
+      <w:proofErr w:type="spellStart"/>
+      <w:r>
+        <w:rPr>
+          <w:rFonts w:ascii="Montserrat" w:eastAsia="Times New Roman" w:hAnsi="Montserrat" w:cs="Times New Roman"/>
+          <w:b/>
+          <w:bCs/>
+          <w:kern w:val="0"/>
+          <w:lang w:eastAsia="pt-BR"/>
+          <w14:ligatures w14:val="none"/>
+        </w:rPr>
+        <w:t>MeuDia</w:t>
+      </w:r>
+      <w:proofErr w:type="spellEnd"/>
+      <w:r>
+        <w:rPr>
+          <w:rFonts w:ascii="Montserrat" w:eastAsia="Times New Roman" w:hAnsi="Montserrat" w:cs="Times New Roman"/>
+          <w:b/>
+          <w:bCs/>
+          <w:kern w:val="0"/>
+          <w:lang w:eastAsia="pt-BR"/>
+          <w14:ligatures w14:val="none"/>
+        </w:rPr>
+        <w:t>:</w:t>
+      </w:r>
+      <w:r>
+        <w:rPr>
+          <w:rFonts w:ascii="Montserrat" w:eastAsia="Times New Roman" w:hAnsi="Montserrat" w:cs="Times New Roman"/>
+          <w:kern w:val="0"/>
+          <w:lang w:eastAsia="pt-BR"/>
+          <w14:ligatures w14:val="none"/>
+        </w:rPr>
+        <w:t xml:space="preserve"> As tarefas selecionadas como </w:t>
+      </w:r>
+      <w:proofErr w:type="spellStart"/>
+      <w:r>
+        <w:rPr>
+          <w:rFonts w:ascii="Montserrat" w:eastAsia="Times New Roman" w:hAnsi="Montserrat" w:cs="Times New Roman"/>
+          <w:kern w:val="0"/>
+          <w:lang w:eastAsia="pt-BR"/>
+          <w14:ligatures w14:val="none"/>
+        </w:rPr>
+        <w:t>MeuDia</w:t>
+      </w:r>
+      <w:proofErr w:type="spellEnd"/>
+      <w:r>
+        <w:rPr>
+          <w:rFonts w:ascii="Montserrat" w:eastAsia="Times New Roman" w:hAnsi="Montserrat" w:cs="Times New Roman"/>
+          <w:kern w:val="0"/>
+          <w:lang w:eastAsia="pt-BR"/>
+          <w14:ligatures w14:val="none"/>
+        </w:rPr>
+        <w:t xml:space="preserve">, serão usadas para separar as tarefas que deverão ser feitas no mesmo dia. </w:t>
+      </w:r>
+    </w:p>
+    <w:p>
+      <w:pPr>
+        <w:rPr>
+          <w:rFonts w:ascii="Montserrat" w:eastAsia="Times New Roman" w:hAnsi="Montserrat" w:cs="Times New Roman"/>
+          <w:kern w:val="0"/>
+          <w:lang w:eastAsia="pt-BR"/>
+          <w14:ligatures w14:val="none"/>
+        </w:rPr>
+      </w:pPr>
+      <w:r>
+        <w:rPr>
+          <w:rFonts w:ascii="Montserrat" w:eastAsia="Times New Roman" w:hAnsi="Montserrat" w:cs="Times New Roman"/>
+          <w:b/>
+          <w:bCs/>
+          <w:kern w:val="0"/>
+          <w:lang w:eastAsia="pt-BR"/>
+          <w14:ligatures w14:val="none"/>
+        </w:rPr>
+        <w:t>Data de atualização</w:t>
+      </w:r>
+      <w:r>
+        <w:rPr>
+          <w:rFonts w:ascii="Montserrat" w:eastAsia="Times New Roman" w:hAnsi="Montserrat" w:cs="Times New Roman"/>
+          <w:kern w:val="0"/>
+          <w:lang w:eastAsia="pt-BR"/>
+          <w14:ligatures w14:val="none"/>
+        </w:rPr>
+        <w:t>: A última vez que a tarefa foi atualizada.</w:t>
+      </w:r>
+    </w:p>
+    <w:p>
+      <w:pPr>
+        <w:rPr>
+          <w:rFonts w:ascii="Montserrat" w:eastAsia="Times New Roman" w:hAnsi="Montserrat" w:cs="Times New Roman"/>
+          <w:kern w:val="0"/>
+          <w:lang w:eastAsia="pt-BR"/>
+          <w14:ligatures w14:val="none"/>
+        </w:rPr>
+      </w:pPr>
+    </w:p>
+    <w:p>
+      <w:pPr>
+        <w:rPr>
+          <w:rFonts w:ascii="Montserrat" w:eastAsia="Times New Roman" w:hAnsi="Montserrat" w:cs="Times New Roman"/>
+          <w:kern w:val="0"/>
+          <w:lang w:eastAsia="pt-BR"/>
+          <w14:ligatures w14:val="none"/>
+        </w:rPr>
+      </w:pPr>
+      <w:r>
+        <w:rPr>
+          <w:rFonts w:ascii="Montserrat" w:eastAsia="Times New Roman" w:hAnsi="Montserrat" w:cs="Times New Roman"/>
+          <w:b/>
+          <w:bCs/>
+          <w:kern w:val="0"/>
+          <w:lang w:eastAsia="pt-BR"/>
+          <w14:ligatures w14:val="none"/>
+        </w:rPr>
+        <w:t>Anexos</w:t>
+      </w:r>
+      <w:r>
+        <w:rPr>
+          <w:rFonts w:ascii="Montserrat" w:eastAsia="Times New Roman" w:hAnsi="Montserrat" w:cs="Times New Roman"/>
+          <w:kern w:val="0"/>
+          <w:lang w:eastAsia="pt-BR"/>
+          <w14:ligatures w14:val="none"/>
+        </w:rPr>
+        <w:t>: Possibilidade de adicionar arquivos ou links relacionados à tarefa.</w:t>
+      </w:r>
+    </w:p>
+    <w:p>
+      <w:pPr>
+        <w:rPr>
+          <w:rFonts w:ascii="Montserrat" w:eastAsia="Times New Roman" w:hAnsi="Montserrat" w:cs="Times New Roman"/>
+          <w:kern w:val="0"/>
+          <w:lang w:eastAsia="pt-BR"/>
+          <w14:ligatures w14:val="none"/>
+        </w:rPr>
+      </w:pPr>
+      <w:r>
+        <w:rPr>
+          <w:rFonts w:ascii="Montserrat" w:eastAsia="Times New Roman" w:hAnsi="Montserrat" w:cs="Times New Roman"/>
+          <w:b/>
+          <w:bCs/>
+          <w:kern w:val="0"/>
+          <w:lang w:eastAsia="pt-BR"/>
+          <w14:ligatures w14:val="none"/>
+        </w:rPr>
+        <w:t>Subtarefas</w:t>
+      </w:r>
+      <w:r>
+        <w:rPr>
+          <w:rFonts w:ascii="Montserrat" w:eastAsia="Times New Roman" w:hAnsi="Montserrat" w:cs="Times New Roman"/>
+          <w:kern w:val="0"/>
+          <w:lang w:eastAsia="pt-BR"/>
+          <w14:ligatures w14:val="none"/>
+        </w:rPr>
+        <w:t>: Tarefas menores ou etapas que compõem a tarefa principal.</w:t>
       </w:r>
     </w:p>
     <w:p>
@@ -2681,6 +3755,26 @@
       <w:szCs w:val="20"/>
     </w:rPr>
   </w:style>
+  <w:style w:type="character" w:customStyle="1" w:styleId="hljs-keyword">
+    <w:name w:val="hljs-keyword"/>
+    <w:basedOn w:val="Fontepargpadro"/>
+    <w:rsid w:val="00041102"/>
+  </w:style>
+  <w:style w:type="character" w:customStyle="1" w:styleId="hljs-type">
+    <w:name w:val="hljs-type"/>
+    <w:basedOn w:val="Fontepargpadro"/>
+    <w:rsid w:val="00041102"/>
+  </w:style>
+  <w:style w:type="character" w:customStyle="1" w:styleId="hljs-number">
+    <w:name w:val="hljs-number"/>
+    <w:basedOn w:val="Fontepargpadro"/>
+    <w:rsid w:val="00041102"/>
+  </w:style>
+  <w:style w:type="character" w:customStyle="1" w:styleId="hljs-builtin">
+    <w:name w:val="hljs-built_in"/>
+    <w:basedOn w:val="Fontepargpadro"/>
+    <w:rsid w:val="00041102"/>
+  </w:style>
 </w:styles>
 </file>
 

</xml_diff>